<commit_message>
Started doing 2nd Homework for the TIN subject
</commit_message>
<xml_diff>
--- a/TIN_2/02_HTML_CSS.docx
+++ b/TIN_2/02_HTML_CSS.docx
@@ -4,7 +4,7 @@
   <w:body>
     <w:p>
       <w:pPr>
-        <w:pStyle w:val="Title"/>
+        <w:pStyle w:val="Tytu"/>
         <w:rPr>
           <w:kern w:val="1"/>
           <w:sz w:val="48"/>
@@ -113,7 +113,7 @@
     </w:p>
     <w:p>
       <w:pPr>
-        <w:pStyle w:val="ListParagraph"/>
+        <w:pStyle w:val="Akapitzlist"/>
         <w:numPr>
           <w:ilvl w:val="0"/>
           <w:numId w:val="1"/>
@@ -137,7 +137,7 @@
     </w:p>
     <w:p>
       <w:pPr>
-        <w:pStyle w:val="ListParagraph"/>
+        <w:pStyle w:val="Akapitzlist"/>
         <w:numPr>
           <w:ilvl w:val="0"/>
           <w:numId w:val="1"/>
@@ -150,26 +150,12 @@
         <w:rPr>
           <w:lang w:val="en-GB"/>
         </w:rPr>
-        <w:t xml:space="preserve">Gallery, located on the left, containing images with captions (use tags figure and </w:t>
-      </w:r>
-      <w:proofErr w:type="spellStart"/>
-      <w:r>
-        <w:rPr>
-          <w:lang w:val="en-GB"/>
-        </w:rPr>
-        <w:t>figcaption</w:t>
-      </w:r>
-      <w:proofErr w:type="spellEnd"/>
-      <w:r>
-        <w:rPr>
-          <w:lang w:val="en-GB"/>
-        </w:rPr>
-        <w:t>!)</w:t>
-      </w:r>
-    </w:p>
-    <w:p>
-      <w:pPr>
-        <w:pStyle w:val="ListParagraph"/>
+        <w:t>Gallery, located on the left, containing images with captions (use tags figure and figcaption!)</w:t>
+      </w:r>
+    </w:p>
+    <w:p>
+      <w:pPr>
+        <w:pStyle w:val="Akapitzlist"/>
         <w:numPr>
           <w:ilvl w:val="0"/>
           <w:numId w:val="1"/>
@@ -187,7 +173,7 @@
     </w:p>
     <w:p>
       <w:pPr>
-        <w:pStyle w:val="ListParagraph"/>
+        <w:pStyle w:val="Akapitzlist"/>
         <w:numPr>
           <w:ilvl w:val="0"/>
           <w:numId w:val="1"/>
@@ -205,7 +191,7 @@
     </w:p>
     <w:p>
       <w:pPr>
-        <w:pStyle w:val="ListParagraph"/>
+        <w:pStyle w:val="Akapitzlist"/>
         <w:numPr>
           <w:ilvl w:val="0"/>
           <w:numId w:val="1"/>
@@ -218,12 +204,37 @@
         <w:rPr>
           <w:lang w:val="en-GB"/>
         </w:rPr>
-        <w:t>Use semantic markup, remember about alt attributes</w:t>
-      </w:r>
-    </w:p>
-    <w:p>
-      <w:pPr>
-        <w:pStyle w:val="ListParagraph"/>
+        <w:t xml:space="preserve">Use semantic markup, remember about </w:t>
+      </w:r>
+      <w:r>
+        <w:rPr>
+          <w:lang w:val="en-GB"/>
+        </w:rPr>
+        <w:t xml:space="preserve"> </w:t>
+      </w:r>
+      <w:r>
+        <w:rPr>
+          <w:lang w:val="en-GB"/>
+        </w:rPr>
+        <w:t xml:space="preserve"> attributes</w:t>
+      </w:r>
+      <w:r>
+        <w:rPr>
+          <w:lang w:val="en-GB"/>
+        </w:rPr>
+        <w:t xml:space="preserve"> </w:t>
+      </w:r>
+      <w:r>
+        <w:rPr>
+          <w:color w:val="538135" w:themeColor="accent6" w:themeShade="BF"/>
+          <w:lang w:val="en-GB"/>
+        </w:rPr>
+        <w:t>= USE HTML and alt attribute for images</w:t>
+      </w:r>
+    </w:p>
+    <w:p>
+      <w:pPr>
+        <w:pStyle w:val="Akapitzlist"/>
         <w:numPr>
           <w:ilvl w:val="0"/>
           <w:numId w:val="1"/>
@@ -241,7 +252,7 @@
     </w:p>
     <w:p>
       <w:pPr>
-        <w:pStyle w:val="ListParagraph"/>
+        <w:pStyle w:val="Akapitzlist"/>
         <w:numPr>
           <w:ilvl w:val="0"/>
           <w:numId w:val="1"/>
@@ -259,7 +270,7 @@
     </w:p>
     <w:p>
       <w:pPr>
-        <w:pStyle w:val="ListParagraph"/>
+        <w:pStyle w:val="Akapitzlist"/>
         <w:numPr>
           <w:ilvl w:val="0"/>
           <w:numId w:val="1"/>
@@ -272,26 +283,12 @@
         <w:rPr>
           <w:lang w:val="en-GB"/>
         </w:rPr>
-        <w:t xml:space="preserve">Background, </w:t>
-      </w:r>
-      <w:proofErr w:type="spellStart"/>
-      <w:r>
-        <w:rPr>
-          <w:lang w:val="en-GB"/>
-        </w:rPr>
-        <w:t>colors</w:t>
-      </w:r>
-      <w:proofErr w:type="spellEnd"/>
-      <w:r>
-        <w:rPr>
-          <w:lang w:val="en-GB"/>
-        </w:rPr>
-        <w:t xml:space="preserve"> – it is up to you</w:t>
-      </w:r>
-    </w:p>
-    <w:p>
-      <w:pPr>
-        <w:pStyle w:val="ListParagraph"/>
+        <w:t>Background, colors – it is up to you</w:t>
+      </w:r>
+    </w:p>
+    <w:p>
+      <w:pPr>
+        <w:pStyle w:val="Akapitzlist"/>
         <w:numPr>
           <w:ilvl w:val="0"/>
           <w:numId w:val="1"/>
@@ -1155,15 +1152,15 @@
     <w:lsdException w:name="Unresolved Mention" w:semiHidden="1" w:unhideWhenUsed="1"/>
     <w:lsdException w:name="Smart Link" w:semiHidden="1" w:unhideWhenUsed="1"/>
   </w:latentStyles>
-  <w:style w:type="paragraph" w:default="1" w:styleId="Normal">
+  <w:style w:type="paragraph" w:default="1" w:styleId="Normalny">
     <w:name w:val="Normal"/>
     <w:qFormat/>
   </w:style>
-  <w:style w:type="paragraph" w:styleId="Heading1">
+  <w:style w:type="paragraph" w:styleId="Nagwek1">
     <w:name w:val="heading 1"/>
-    <w:basedOn w:val="Normal"/>
-    <w:next w:val="Normal"/>
-    <w:link w:val="Heading1Char"/>
+    <w:basedOn w:val="Normalny"/>
+    <w:next w:val="Normalny"/>
+    <w:link w:val="Nagwek1Znak"/>
     <w:uiPriority w:val="9"/>
     <w:qFormat/>
     <w:rsid w:val="007C3868"/>
@@ -1180,13 +1177,13 @@
       <w:szCs w:val="32"/>
     </w:rPr>
   </w:style>
-  <w:style w:type="character" w:default="1" w:styleId="DefaultParagraphFont">
+  <w:style w:type="character" w:default="1" w:styleId="Domylnaczcionkaakapitu">
     <w:name w:val="Default Paragraph Font"/>
     <w:uiPriority w:val="1"/>
     <w:semiHidden/>
     <w:unhideWhenUsed/>
   </w:style>
-  <w:style w:type="table" w:default="1" w:styleId="TableNormal">
+  <w:style w:type="table" w:default="1" w:styleId="Standardowy">
     <w:name w:val="Normal Table"/>
     <w:uiPriority w:val="99"/>
     <w:semiHidden/>
@@ -1201,16 +1198,16 @@
       </w:tblCellMar>
     </w:tblPr>
   </w:style>
-  <w:style w:type="numbering" w:default="1" w:styleId="NoList">
+  <w:style w:type="numbering" w:default="1" w:styleId="Bezlisty">
     <w:name w:val="No List"/>
     <w:uiPriority w:val="99"/>
     <w:semiHidden/>
     <w:unhideWhenUsed/>
   </w:style>
-  <w:style w:type="character" w:customStyle="1" w:styleId="Heading1Char">
-    <w:name w:val="Heading 1 Char"/>
-    <w:basedOn w:val="DefaultParagraphFont"/>
-    <w:link w:val="Heading1"/>
+  <w:style w:type="character" w:customStyle="1" w:styleId="Nagwek1Znak">
+    <w:name w:val="Nagłówek 1 Znak"/>
+    <w:basedOn w:val="Domylnaczcionkaakapitu"/>
+    <w:link w:val="Nagwek1"/>
     <w:uiPriority w:val="9"/>
     <w:rsid w:val="007C3868"/>
     <w:rPr>
@@ -1220,9 +1217,9 @@
       <w:szCs w:val="32"/>
     </w:rPr>
   </w:style>
-  <w:style w:type="character" w:styleId="Hyperlink">
+  <w:style w:type="character" w:styleId="Hipercze">
     <w:name w:val="Hyperlink"/>
-    <w:basedOn w:val="DefaultParagraphFont"/>
+    <w:basedOn w:val="Domylnaczcionkaakapitu"/>
     <w:uiPriority w:val="99"/>
     <w:unhideWhenUsed/>
     <w:rsid w:val="007C3868"/>
@@ -1231,9 +1228,9 @@
       <w:u w:val="single"/>
     </w:rPr>
   </w:style>
-  <w:style w:type="paragraph" w:styleId="ListParagraph">
+  <w:style w:type="paragraph" w:styleId="Akapitzlist">
     <w:name w:val="List Paragraph"/>
-    <w:basedOn w:val="Normal"/>
+    <w:basedOn w:val="Normalny"/>
     <w:uiPriority w:val="34"/>
     <w:qFormat/>
     <w:rsid w:val="00F706BD"/>
@@ -1242,11 +1239,11 @@
       <w:contextualSpacing/>
     </w:pPr>
   </w:style>
-  <w:style w:type="paragraph" w:styleId="Title">
+  <w:style w:type="paragraph" w:styleId="Tytu">
     <w:name w:val="Title"/>
-    <w:basedOn w:val="Normal"/>
-    <w:next w:val="Normal"/>
-    <w:link w:val="TitleChar"/>
+    <w:basedOn w:val="Normalny"/>
+    <w:next w:val="Normalny"/>
+    <w:link w:val="TytuZnak"/>
     <w:uiPriority w:val="10"/>
     <w:qFormat/>
     <w:rsid w:val="00596F5F"/>
@@ -1267,10 +1264,10 @@
       <w:lang w:eastAsia="ja-JP"/>
     </w:rPr>
   </w:style>
-  <w:style w:type="character" w:customStyle="1" w:styleId="TitleChar">
-    <w:name w:val="Title Char"/>
-    <w:basedOn w:val="DefaultParagraphFont"/>
-    <w:link w:val="Title"/>
+  <w:style w:type="character" w:customStyle="1" w:styleId="TytuZnak">
+    <w:name w:val="Tytuł Znak"/>
+    <w:basedOn w:val="Domylnaczcionkaakapitu"/>
+    <w:link w:val="Tytu"/>
     <w:uiPriority w:val="10"/>
     <w:rsid w:val="00596F5F"/>
     <w:rPr>
@@ -1548,6 +1545,26 @@
 </file>
 
 <file path=customXml/item1.xml><?xml version="1.0" encoding="utf-8"?>
+<p:properties xmlns:p="http://schemas.microsoft.com/office/2006/metadata/properties" xmlns:xsi="http://www.w3.org/2001/XMLSchema-instance" xmlns:pc="http://schemas.microsoft.com/office/infopath/2007/PartnerControls">
+  <documentManagement>
+    <lcf76f155ced4ddcb4097134ff3c332f xmlns="c1d624e6-6501-4bd6-989a-6864dc24fb3d">
+      <Terms xmlns="http://schemas.microsoft.com/office/infopath/2007/PartnerControls"/>
+    </lcf76f155ced4ddcb4097134ff3c332f>
+    <TaxCatchAll xmlns="592f7b62-d529-42e2-85e2-34f456a16c01" xsi:nil="true"/>
+  </documentManagement>
+</p:properties>
+</file>
+
+<file path=customXml/item2.xml><?xml version="1.0" encoding="utf-8"?>
+<?mso-contentType ?>
+<FormTemplates xmlns="http://schemas.microsoft.com/sharepoint/v3/contenttype/forms">
+  <Display>DocumentLibraryForm</Display>
+  <Edit>DocumentLibraryForm</Edit>
+  <New>DocumentLibraryForm</New>
+</FormTemplates>
+</file>
+
+<file path=customXml/item3.xml><?xml version="1.0" encoding="utf-8"?>
 <ct:contentTypeSchema xmlns:ct="http://schemas.microsoft.com/office/2006/metadata/contentType" xmlns:ma="http://schemas.microsoft.com/office/2006/metadata/properties/metaAttributes" ct:_="" ma:_="" ma:contentTypeName="Dokument" ma:contentTypeID="0x0101009289814FB200EB4B97406E2EA5E61D95" ma:contentTypeVersion="11" ma:contentTypeDescription="Utwórz nowy dokument." ma:contentTypeScope="" ma:versionID="75283dc1902ffe094e1c66e04fa48a02">
   <xsd:schema xmlns:xsd="http://www.w3.org/2001/XMLSchema" xmlns:xs="http://www.w3.org/2001/XMLSchema" xmlns:p="http://schemas.microsoft.com/office/2006/metadata/properties" xmlns:ns2="c1d624e6-6501-4bd6-989a-6864dc24fb3d" xmlns:ns3="592f7b62-d529-42e2-85e2-34f456a16c01" targetNamespace="http://schemas.microsoft.com/office/2006/metadata/properties" ma:root="true" ma:fieldsID="2f9bbf783c715178b6d0ebd1fcccd731" ns2:_="" ns3:_="">
     <xsd:import namespace="c1d624e6-6501-4bd6-989a-6864dc24fb3d"/>
@@ -1736,28 +1753,15 @@
 </ct:contentTypeSchema>
 </file>
 
-<file path=customXml/item2.xml><?xml version="1.0" encoding="utf-8"?>
-<?mso-contentType ?>
-<FormTemplates xmlns="http://schemas.microsoft.com/sharepoint/v3/contenttype/forms">
-  <Display>DocumentLibraryForm</Display>
-  <Edit>DocumentLibraryForm</Edit>
-  <New>DocumentLibraryForm</New>
-</FormTemplates>
-</file>
-
-<file path=customXml/item3.xml><?xml version="1.0" encoding="utf-8"?>
-<p:properties xmlns:p="http://schemas.microsoft.com/office/2006/metadata/properties" xmlns:xsi="http://www.w3.org/2001/XMLSchema-instance" xmlns:pc="http://schemas.microsoft.com/office/infopath/2007/PartnerControls">
-  <documentManagement>
-    <lcf76f155ced4ddcb4097134ff3c332f xmlns="c1d624e6-6501-4bd6-989a-6864dc24fb3d">
-      <Terms xmlns="http://schemas.microsoft.com/office/infopath/2007/PartnerControls"/>
-    </lcf76f155ced4ddcb4097134ff3c332f>
-    <TaxCatchAll xmlns="592f7b62-d529-42e2-85e2-34f456a16c01" xsi:nil="true"/>
-  </documentManagement>
-</p:properties>
-</file>
-
 <file path=customXml/itemProps1.xml><?xml version="1.0" encoding="utf-8"?>
-<ds:datastoreItem xmlns:ds="http://schemas.openxmlformats.org/officeDocument/2006/customXml" ds:itemID="{D5EAF332-FA86-4941-B758-391710A50A0A}"/>
+<ds:datastoreItem xmlns:ds="http://schemas.openxmlformats.org/officeDocument/2006/customXml" ds:itemID="{4E0408F6-571E-4BC2-A1C5-0BD0F1C09E4A}">
+  <ds:schemaRefs>
+    <ds:schemaRef ds:uri="http://schemas.microsoft.com/office/2006/metadata/properties"/>
+    <ds:schemaRef ds:uri="http://schemas.microsoft.com/office/infopath/2007/PartnerControls"/>
+    <ds:schemaRef ds:uri="c1d624e6-6501-4bd6-989a-6864dc24fb3d"/>
+    <ds:schemaRef ds:uri="592f7b62-d529-42e2-85e2-34f456a16c01"/>
+  </ds:schemaRefs>
+</ds:datastoreItem>
 </file>
 
 <file path=customXml/itemProps2.xml><?xml version="1.0" encoding="utf-8"?>
@@ -1769,10 +1773,20 @@
 </file>
 
 <file path=customXml/itemProps3.xml><?xml version="1.0" encoding="utf-8"?>
-<ds:datastoreItem xmlns:ds="http://schemas.openxmlformats.org/officeDocument/2006/customXml" ds:itemID="{4E0408F6-571E-4BC2-A1C5-0BD0F1C09E4A}">
+<ds:datastoreItem xmlns:ds="http://schemas.openxmlformats.org/officeDocument/2006/customXml" ds:itemID="{D5EAF332-FA86-4941-B758-391710A50A0A}">
   <ds:schemaRefs>
+    <ds:schemaRef ds:uri="http://schemas.microsoft.com/office/2006/metadata/contentType"/>
+    <ds:schemaRef ds:uri="http://schemas.microsoft.com/office/2006/metadata/properties/metaAttributes"/>
+    <ds:schemaRef ds:uri="http://www.w3.org/2001/XMLSchema"/>
     <ds:schemaRef ds:uri="http://schemas.microsoft.com/office/2006/metadata/properties"/>
+    <ds:schemaRef ds:uri="c1d624e6-6501-4bd6-989a-6864dc24fb3d"/>
+    <ds:schemaRef ds:uri="592f7b62-d529-42e2-85e2-34f456a16c01"/>
+    <ds:schemaRef ds:uri="http://schemas.microsoft.com/office/2006/documentManagement/types"/>
     <ds:schemaRef ds:uri="http://schemas.microsoft.com/office/infopath/2007/PartnerControls"/>
+    <ds:schemaRef ds:uri="http://schemas.openxmlformats.org/package/2006/metadata/core-properties"/>
+    <ds:schemaRef ds:uri="http://purl.org/dc/elements/1.1/"/>
+    <ds:schemaRef ds:uri="http://purl.org/dc/terms/"/>
+    <ds:schemaRef ds:uri="http://schemas.microsoft.com/internal/obd"/>
   </ds:schemaRefs>
 </ds:datastoreItem>
 </file>
</xml_diff>